<commit_message>
excel to word converter basic implement
</commit_message>
<xml_diff>
--- a/template.docx
+++ b/template.docx
@@ -1,6 +1,6 @@
 
 <file path=word/document.xml><?xml version="1.0" encoding="utf-8"?>
-<w:document xmlns:wpc="http://schemas.microsoft.com/office/word/2010/wordprocessingCanvas" xmlns:cx="http://schemas.microsoft.com/office/drawing/2014/chartex" xmlns:cx1="http://schemas.microsoft.com/office/drawing/2015/9/8/chartex" xmlns:cx2="http://schemas.microsoft.com/office/drawing/2015/10/21/chartex" xmlns:cx3="http://schemas.microsoft.com/office/drawing/2016/5/9/chartex" xmlns:cx4="http://schemas.microsoft.com/office/drawing/2016/5/10/chartex" xmlns:cx5="http://schemas.microsoft.com/office/drawing/2016/5/11/chartex" xmlns:cx6="http://schemas.microsoft.com/office/drawing/2016/5/12/chartex" xmlns:cx7="http://schemas.microsoft.com/office/drawing/2016/5/13/chartex" xmlns:cx8="http://schemas.microsoft.com/office/drawing/2016/5/14/chartex" xmlns:mc="http://schemas.openxmlformats.org/markup-compatibility/2006" xmlns:aink="http://schemas.microsoft.com/office/drawing/2016/ink" xmlns:am3d="http://schemas.microsoft.com/office/drawing/2017/model3d" xmlns:o="urn:schemas-microsoft-com:office:office" xmlns:r="http://schemas.openxmlformats.org/officeDocument/2006/relationships" xmlns:m="http://schemas.openxmlformats.org/officeDocument/2006/math" xmlns:v="urn:schemas-microsoft-com:vml" xmlns:wp14="http://schemas.microsoft.com/office/word/2010/wordprocessingDrawing" xmlns:wp="http://schemas.openxmlformats.org/drawingml/2006/wordprocessingDrawing" xmlns:w10="urn:schemas-microsoft-com:office:word" xmlns:w="http://schemas.openxmlformats.org/wordprocessingml/2006/main" xmlns:w14="http://schemas.microsoft.com/office/word/2010/wordml" xmlns:w15="http://schemas.microsoft.com/office/word/2012/wordml" xmlns:w16cex="http://schemas.microsoft.com/office/word/2018/wordml/cex" xmlns:w16cid="http://schemas.microsoft.com/office/word/2016/wordml/cid" xmlns:w16="http://schemas.microsoft.com/office/word/2018/wordml" xmlns:w16sdtdh="http://schemas.microsoft.com/office/word/2020/wordml/sdtdatahash" xmlns:w16se="http://schemas.microsoft.com/office/word/2015/wordml/symex" xmlns:wpg="http://schemas.microsoft.com/office/word/2010/wordprocessingGroup" xmlns:wpi="http://schemas.microsoft.com/office/word/2010/wordprocessingInk" xmlns:wne="http://schemas.microsoft.com/office/word/2006/wordml" xmlns:wps="http://schemas.microsoft.com/office/word/2010/wordprocessingShape" mc:Ignorable="w14 w15 w16se w16cid w16 w16cex w16sdtdh wp14">
+<w:document xmlns:wpc="http://schemas.microsoft.com/office/word/2010/wordprocessingCanvas" xmlns:cx="http://schemas.microsoft.com/office/drawing/2014/chartex" xmlns:cx1="http://schemas.microsoft.com/office/drawing/2015/9/8/chartex" xmlns:cx2="http://schemas.microsoft.com/office/drawing/2015/10/21/chartex" xmlns:cx3="http://schemas.microsoft.com/office/drawing/2016/5/9/chartex" xmlns:cx4="http://schemas.microsoft.com/office/drawing/2016/5/10/chartex" xmlns:cx5="http://schemas.microsoft.com/office/drawing/2016/5/11/chartex" xmlns:cx6="http://schemas.microsoft.com/office/drawing/2016/5/12/chartex" xmlns:cx7="http://schemas.microsoft.com/office/drawing/2016/5/13/chartex" xmlns:cx8="http://schemas.microsoft.com/office/drawing/2016/5/14/chartex" xmlns:mc="http://schemas.openxmlformats.org/markup-compatibility/2006" xmlns:aink="http://schemas.microsoft.com/office/drawing/2016/ink" xmlns:am3d="http://schemas.microsoft.com/office/drawing/2017/model3d" xmlns:o="urn:schemas-microsoft-com:office:office" xmlns:oel="http://schemas.microsoft.com/office/2019/extlst" xmlns:r="http://schemas.openxmlformats.org/officeDocument/2006/relationships" xmlns:m="http://schemas.openxmlformats.org/officeDocument/2006/math" xmlns:v="urn:schemas-microsoft-com:vml" xmlns:wp14="http://schemas.microsoft.com/office/word/2010/wordprocessingDrawing" xmlns:wp="http://schemas.openxmlformats.org/drawingml/2006/wordprocessingDrawing" xmlns:w10="urn:schemas-microsoft-com:office:word" xmlns:w="http://schemas.openxmlformats.org/wordprocessingml/2006/main" xmlns:w14="http://schemas.microsoft.com/office/word/2010/wordml" xmlns:w15="http://schemas.microsoft.com/office/word/2012/wordml" xmlns:w16cex="http://schemas.microsoft.com/office/word/2018/wordml/cex" xmlns:w16cid="http://schemas.microsoft.com/office/word/2016/wordml/cid" xmlns:w16="http://schemas.microsoft.com/office/word/2018/wordml" xmlns:w16sdtdh="http://schemas.microsoft.com/office/word/2020/wordml/sdtdatahash" xmlns:w16se="http://schemas.microsoft.com/office/word/2015/wordml/symex" xmlns:wpg="http://schemas.microsoft.com/office/word/2010/wordprocessingGroup" xmlns:wpi="http://schemas.microsoft.com/office/word/2010/wordprocessingInk" xmlns:wne="http://schemas.microsoft.com/office/word/2006/wordml" xmlns:wps="http://schemas.microsoft.com/office/word/2010/wordprocessingShape" mc:Ignorable="w14 w15 w16se w16cid w16 w16cex w16sdtdh wp14">
   <w:body>
     <w:p>
       <w:pPr>
@@ -71,7 +71,7 @@
     </w:p>
     <w:tbl>
       <w:tblPr>
-        <w:tblStyle w:val="TableGrid"/>
+        <w:tblStyle w:val="a3"/>
         <w:tblW w:w="0" w:type="auto"/>
         <w:tblLook w:val="04A0" w:firstRow="1" w:lastRow="0" w:firstColumn="1" w:lastColumn="0" w:noHBand="0" w:noVBand="1"/>
       </w:tblPr>
@@ -105,7 +105,7 @@
                 <w:sz w:val="24"/>
                 <w:szCs w:val="24"/>
               </w:rPr>
-              <w:t>Index</w:t>
+              <w:t>ID</w:t>
             </w:r>
           </w:p>
         </w:tc>
@@ -132,7 +132,7 @@
                 <w:sz w:val="24"/>
                 <w:szCs w:val="24"/>
               </w:rPr>
-              <w:t>Power</w:t>
+              <w:t>Name</w:t>
             </w:r>
           </w:p>
         </w:tc>
@@ -159,7 +159,7 @@
                 <w:sz w:val="24"/>
                 <w:szCs w:val="24"/>
               </w:rPr>
-              <w:t>Current</w:t>
+              <w:t>Age</w:t>
             </w:r>
           </w:p>
         </w:tc>
@@ -171,22 +171,24 @@
             <w:pPr>
               <w:jc w:val="center"/>
               <w:rPr>
-                <w:rFonts w:asciiTheme="minorBidi" w:hAnsiTheme="minorBidi"/>
+                <w:rFonts w:asciiTheme="minorBidi" w:hAnsiTheme="minorBidi" w:hint="eastAsia"/>
                 <w:b/>
                 <w:bCs/>
                 <w:sz w:val="24"/>
                 <w:szCs w:val="24"/>
+                <w:lang w:eastAsia="zh-CN"/>
               </w:rPr>
             </w:pPr>
             <w:r>
               <w:rPr>
-                <w:rFonts w:asciiTheme="minorBidi" w:hAnsiTheme="minorBidi"/>
+                <w:rFonts w:asciiTheme="minorBidi" w:hAnsiTheme="minorBidi" w:hint="eastAsia"/>
                 <w:b/>
                 <w:bCs/>
                 <w:sz w:val="24"/>
                 <w:szCs w:val="24"/>
-              </w:rPr>
-              <w:t>Voltage</w:t>
+                <w:lang w:eastAsia="zh-CN"/>
+              </w:rPr>
+              <w:t>部门</w:t>
             </w:r>
           </w:p>
         </w:tc>
@@ -255,20 +257,17 @@
                 <w:sz w:val="24"/>
                 <w:szCs w:val="24"/>
               </w:rPr>
-              <w:t>{{</w:t>
-            </w:r>
-            <w:proofErr w:type="spellStart"/>
-            <w:proofErr w:type="gramStart"/>
-            <w:r>
-              <w:rPr>
-                <w:rFonts w:asciiTheme="minorBidi" w:hAnsiTheme="minorBidi"/>
-                <w:sz w:val="24"/>
-                <w:szCs w:val="24"/>
-              </w:rPr>
-              <w:t>item.Index</w:t>
-            </w:r>
-            <w:proofErr w:type="spellEnd"/>
-            <w:proofErr w:type="gramEnd"/>
+              <w:t>{{item.</w:t>
+            </w:r>
+            <w:r>
+              <w:rPr>
+                <w:rFonts w:asciiTheme="minorBidi" w:hAnsiTheme="minorBidi" w:hint="eastAsia"/>
+                <w:sz w:val="24"/>
+                <w:szCs w:val="24"/>
+                <w:lang w:eastAsia="zh-CN"/>
+              </w:rPr>
+              <w:t>id</w:t>
+            </w:r>
             <w:r>
               <w:rPr>
                 <w:rFonts w:asciiTheme="minorBidi" w:hAnsiTheme="minorBidi"/>
@@ -298,20 +297,16 @@
                 <w:sz w:val="24"/>
                 <w:szCs w:val="24"/>
               </w:rPr>
-              <w:t>{{</w:t>
-            </w:r>
-            <w:proofErr w:type="spellStart"/>
-            <w:proofErr w:type="gramStart"/>
-            <w:r>
-              <w:rPr>
-                <w:rFonts w:asciiTheme="minorBidi" w:hAnsiTheme="minorBidi"/>
-                <w:sz w:val="24"/>
-                <w:szCs w:val="24"/>
-              </w:rPr>
-              <w:t>item.Power</w:t>
-            </w:r>
-            <w:proofErr w:type="spellEnd"/>
-            <w:proofErr w:type="gramEnd"/>
+              <w:t>{{item.</w:t>
+            </w:r>
+            <w:r>
+              <w:rPr>
+                <w:rFonts w:asciiTheme="minorBidi" w:hAnsiTheme="minorBidi"/>
+                <w:sz w:val="24"/>
+                <w:szCs w:val="24"/>
+              </w:rPr>
+              <w:t>name</w:t>
+            </w:r>
             <w:r>
               <w:rPr>
                 <w:rFonts w:asciiTheme="minorBidi" w:hAnsiTheme="minorBidi"/>
@@ -344,7 +339,6 @@
               <w:t>{{</w:t>
             </w:r>
             <w:proofErr w:type="spellStart"/>
-            <w:proofErr w:type="gramStart"/>
             <w:r>
               <w:rPr>
                 <w:rFonts w:asciiTheme="minorBidi" w:hAnsiTheme="minorBidi"/>
@@ -359,10 +353,9 @@
                 <w:sz w:val="24"/>
                 <w:szCs w:val="24"/>
               </w:rPr>
-              <w:t>Current</w:t>
+              <w:t>age</w:t>
             </w:r>
             <w:proofErr w:type="spellEnd"/>
-            <w:proofErr w:type="gramEnd"/>
             <w:r>
               <w:rPr>
                 <w:rFonts w:asciiTheme="minorBidi" w:hAnsiTheme="minorBidi"/>
@@ -395,7 +388,6 @@
               <w:t>{{</w:t>
             </w:r>
             <w:proofErr w:type="spellStart"/>
-            <w:proofErr w:type="gramStart"/>
             <w:r>
               <w:rPr>
                 <w:rFonts w:asciiTheme="minorBidi" w:hAnsiTheme="minorBidi"/>
@@ -410,10 +402,9 @@
                 <w:sz w:val="24"/>
                 <w:szCs w:val="24"/>
               </w:rPr>
-              <w:t>Voltage</w:t>
+              <w:t>dep</w:t>
             </w:r>
             <w:proofErr w:type="spellEnd"/>
-            <w:proofErr w:type="gramEnd"/>
             <w:r>
               <w:rPr>
                 <w:rFonts w:asciiTheme="minorBidi" w:hAnsiTheme="minorBidi"/>
@@ -481,23 +472,6 @@
     </w:p>
     <w:p>
       <w:pPr>
-        <w:rPr>
-          <w:rFonts w:asciiTheme="minorBidi" w:hAnsiTheme="minorBidi"/>
-          <w:sz w:val="24"/>
-          <w:szCs w:val="24"/>
-        </w:rPr>
-      </w:pPr>
-      <w:r>
-        <w:rPr>
-          <w:rFonts w:asciiTheme="minorBidi" w:hAnsiTheme="minorBidi"/>
-          <w:sz w:val="24"/>
-          <w:szCs w:val="24"/>
-        </w:rPr>
-        <w:t>{{image}}</w:t>
-      </w:r>
-    </w:p>
-    <w:p>
-      <w:pPr>
         <w:jc w:val="center"/>
         <w:rPr>
           <w:rFonts w:asciiTheme="minorBidi" w:hAnsiTheme="minorBidi"/>
@@ -507,32 +481,6 @@
           <w:iCs/>
         </w:rPr>
       </w:pPr>
-      <w:r>
-        <w:rPr>
-          <w:rFonts w:asciiTheme="minorBidi" w:hAnsiTheme="minorBidi"/>
-          <w:b/>
-          <w:bCs/>
-          <w:i/>
-          <w:iCs/>
-        </w:rPr>
-        <w:t xml:space="preserve">Figure 1: </w:t>
-      </w:r>
-      <w:r>
-        <w:rPr>
-          <w:rFonts w:asciiTheme="minorBidi" w:hAnsiTheme="minorBidi"/>
-          <w:i/>
-          <w:iCs/>
-        </w:rPr>
-        <w:t xml:space="preserve">Graph of </w:t>
-      </w:r>
-      <w:r>
-        <w:rPr>
-          <w:rFonts w:asciiTheme="minorBidi" w:hAnsiTheme="minorBidi"/>
-          <w:i/>
-          <w:iCs/>
-        </w:rPr>
-        <w:t>power vs. index</w:t>
-      </w:r>
     </w:p>
     <w:sectPr>
       <w:pgSz w:w="12240" w:h="15840"/>
@@ -545,7 +493,7 @@
 </file>
 
 <file path=word/endnotes.xml><?xml version="1.0" encoding="utf-8"?>
-<w:endnotes xmlns:wpc="http://schemas.microsoft.com/office/word/2010/wordprocessingCanvas" xmlns:cx="http://schemas.microsoft.com/office/drawing/2014/chartex" xmlns:cx1="http://schemas.microsoft.com/office/drawing/2015/9/8/chartex" xmlns:cx2="http://schemas.microsoft.com/office/drawing/2015/10/21/chartex" xmlns:cx3="http://schemas.microsoft.com/office/drawing/2016/5/9/chartex" xmlns:cx4="http://schemas.microsoft.com/office/drawing/2016/5/10/chartex" xmlns:cx5="http://schemas.microsoft.com/office/drawing/2016/5/11/chartex" xmlns:cx6="http://schemas.microsoft.com/office/drawing/2016/5/12/chartex" xmlns:cx7="http://schemas.microsoft.com/office/drawing/2016/5/13/chartex" xmlns:cx8="http://schemas.microsoft.com/office/drawing/2016/5/14/chartex" xmlns:mc="http://schemas.openxmlformats.org/markup-compatibility/2006" xmlns:aink="http://schemas.microsoft.com/office/drawing/2016/ink" xmlns:am3d="http://schemas.microsoft.com/office/drawing/2017/model3d" xmlns:o="urn:schemas-microsoft-com:office:office" xmlns:r="http://schemas.openxmlformats.org/officeDocument/2006/relationships" xmlns:m="http://schemas.openxmlformats.org/officeDocument/2006/math" xmlns:v="urn:schemas-microsoft-com:vml" xmlns:wp14="http://schemas.microsoft.com/office/word/2010/wordprocessingDrawing" xmlns:wp="http://schemas.openxmlformats.org/drawingml/2006/wordprocessingDrawing" xmlns:w10="urn:schemas-microsoft-com:office:word" xmlns:w="http://schemas.openxmlformats.org/wordprocessingml/2006/main" xmlns:w14="http://schemas.microsoft.com/office/word/2010/wordml" xmlns:w15="http://schemas.microsoft.com/office/word/2012/wordml" xmlns:w16cex="http://schemas.microsoft.com/office/word/2018/wordml/cex" xmlns:w16cid="http://schemas.microsoft.com/office/word/2016/wordml/cid" xmlns:w16="http://schemas.microsoft.com/office/word/2018/wordml" xmlns:w16sdtdh="http://schemas.microsoft.com/office/word/2020/wordml/sdtdatahash" xmlns:w16se="http://schemas.microsoft.com/office/word/2015/wordml/symex" xmlns:wpg="http://schemas.microsoft.com/office/word/2010/wordprocessingGroup" xmlns:wpi="http://schemas.microsoft.com/office/word/2010/wordprocessingInk" xmlns:wne="http://schemas.microsoft.com/office/word/2006/wordml" xmlns:wps="http://schemas.microsoft.com/office/word/2010/wordprocessingShape" mc:Ignorable="w14 w15 w16se w16cid w16 w16cex w16sdtdh wp14">
+<w:endnotes xmlns:wpc="http://schemas.microsoft.com/office/word/2010/wordprocessingCanvas" xmlns:cx="http://schemas.microsoft.com/office/drawing/2014/chartex" xmlns:cx1="http://schemas.microsoft.com/office/drawing/2015/9/8/chartex" xmlns:cx2="http://schemas.microsoft.com/office/drawing/2015/10/21/chartex" xmlns:cx3="http://schemas.microsoft.com/office/drawing/2016/5/9/chartex" xmlns:cx4="http://schemas.microsoft.com/office/drawing/2016/5/10/chartex" xmlns:cx5="http://schemas.microsoft.com/office/drawing/2016/5/11/chartex" xmlns:cx6="http://schemas.microsoft.com/office/drawing/2016/5/12/chartex" xmlns:cx7="http://schemas.microsoft.com/office/drawing/2016/5/13/chartex" xmlns:cx8="http://schemas.microsoft.com/office/drawing/2016/5/14/chartex" xmlns:mc="http://schemas.openxmlformats.org/markup-compatibility/2006" xmlns:aink="http://schemas.microsoft.com/office/drawing/2016/ink" xmlns:am3d="http://schemas.microsoft.com/office/drawing/2017/model3d" xmlns:o="urn:schemas-microsoft-com:office:office" xmlns:oel="http://schemas.microsoft.com/office/2019/extlst" xmlns:r="http://schemas.openxmlformats.org/officeDocument/2006/relationships" xmlns:m="http://schemas.openxmlformats.org/officeDocument/2006/math" xmlns:v="urn:schemas-microsoft-com:vml" xmlns:wp14="http://schemas.microsoft.com/office/word/2010/wordprocessingDrawing" xmlns:wp="http://schemas.openxmlformats.org/drawingml/2006/wordprocessingDrawing" xmlns:w10="urn:schemas-microsoft-com:office:word" xmlns:w="http://schemas.openxmlformats.org/wordprocessingml/2006/main" xmlns:w14="http://schemas.microsoft.com/office/word/2010/wordml" xmlns:w15="http://schemas.microsoft.com/office/word/2012/wordml" xmlns:w16cex="http://schemas.microsoft.com/office/word/2018/wordml/cex" xmlns:w16cid="http://schemas.microsoft.com/office/word/2016/wordml/cid" xmlns:w16="http://schemas.microsoft.com/office/word/2018/wordml" xmlns:w16sdtdh="http://schemas.microsoft.com/office/word/2020/wordml/sdtdatahash" xmlns:w16se="http://schemas.microsoft.com/office/word/2015/wordml/symex" xmlns:wpg="http://schemas.microsoft.com/office/word/2010/wordprocessingGroup" xmlns:wpi="http://schemas.microsoft.com/office/word/2010/wordprocessingInk" xmlns:wne="http://schemas.microsoft.com/office/word/2006/wordml" xmlns:wps="http://schemas.microsoft.com/office/word/2010/wordprocessingShape" mc:Ignorable="w14 w15 w16se w16cid w16 w16cex w16sdtdh wp14">
   <w:endnote w:type="separator" w:id="-1">
     <w:p>
       <w:pPr>
@@ -570,7 +518,7 @@
 </file>
 
 <file path=word/footnotes.xml><?xml version="1.0" encoding="utf-8"?>
-<w:footnotes xmlns:wpc="http://schemas.microsoft.com/office/word/2010/wordprocessingCanvas" xmlns:cx="http://schemas.microsoft.com/office/drawing/2014/chartex" xmlns:cx1="http://schemas.microsoft.com/office/drawing/2015/9/8/chartex" xmlns:cx2="http://schemas.microsoft.com/office/drawing/2015/10/21/chartex" xmlns:cx3="http://schemas.microsoft.com/office/drawing/2016/5/9/chartex" xmlns:cx4="http://schemas.microsoft.com/office/drawing/2016/5/10/chartex" xmlns:cx5="http://schemas.microsoft.com/office/drawing/2016/5/11/chartex" xmlns:cx6="http://schemas.microsoft.com/office/drawing/2016/5/12/chartex" xmlns:cx7="http://schemas.microsoft.com/office/drawing/2016/5/13/chartex" xmlns:cx8="http://schemas.microsoft.com/office/drawing/2016/5/14/chartex" xmlns:mc="http://schemas.openxmlformats.org/markup-compatibility/2006" xmlns:aink="http://schemas.microsoft.com/office/drawing/2016/ink" xmlns:am3d="http://schemas.microsoft.com/office/drawing/2017/model3d" xmlns:o="urn:schemas-microsoft-com:office:office" xmlns:r="http://schemas.openxmlformats.org/officeDocument/2006/relationships" xmlns:m="http://schemas.openxmlformats.org/officeDocument/2006/math" xmlns:v="urn:schemas-microsoft-com:vml" xmlns:wp14="http://schemas.microsoft.com/office/word/2010/wordprocessingDrawing" xmlns:wp="http://schemas.openxmlformats.org/drawingml/2006/wordprocessingDrawing" xmlns:w10="urn:schemas-microsoft-com:office:word" xmlns:w="http://schemas.openxmlformats.org/wordprocessingml/2006/main" xmlns:w14="http://schemas.microsoft.com/office/word/2010/wordml" xmlns:w15="http://schemas.microsoft.com/office/word/2012/wordml" xmlns:w16cex="http://schemas.microsoft.com/office/word/2018/wordml/cex" xmlns:w16cid="http://schemas.microsoft.com/office/word/2016/wordml/cid" xmlns:w16="http://schemas.microsoft.com/office/word/2018/wordml" xmlns:w16sdtdh="http://schemas.microsoft.com/office/word/2020/wordml/sdtdatahash" xmlns:w16se="http://schemas.microsoft.com/office/word/2015/wordml/symex" xmlns:wpg="http://schemas.microsoft.com/office/word/2010/wordprocessingGroup" xmlns:wpi="http://schemas.microsoft.com/office/word/2010/wordprocessingInk" xmlns:wne="http://schemas.microsoft.com/office/word/2006/wordml" xmlns:wps="http://schemas.microsoft.com/office/word/2010/wordprocessingShape" mc:Ignorable="w14 w15 w16se w16cid w16 w16cex w16sdtdh wp14">
+<w:footnotes xmlns:wpc="http://schemas.microsoft.com/office/word/2010/wordprocessingCanvas" xmlns:cx="http://schemas.microsoft.com/office/drawing/2014/chartex" xmlns:cx1="http://schemas.microsoft.com/office/drawing/2015/9/8/chartex" xmlns:cx2="http://schemas.microsoft.com/office/drawing/2015/10/21/chartex" xmlns:cx3="http://schemas.microsoft.com/office/drawing/2016/5/9/chartex" xmlns:cx4="http://schemas.microsoft.com/office/drawing/2016/5/10/chartex" xmlns:cx5="http://schemas.microsoft.com/office/drawing/2016/5/11/chartex" xmlns:cx6="http://schemas.microsoft.com/office/drawing/2016/5/12/chartex" xmlns:cx7="http://schemas.microsoft.com/office/drawing/2016/5/13/chartex" xmlns:cx8="http://schemas.microsoft.com/office/drawing/2016/5/14/chartex" xmlns:mc="http://schemas.openxmlformats.org/markup-compatibility/2006" xmlns:aink="http://schemas.microsoft.com/office/drawing/2016/ink" xmlns:am3d="http://schemas.microsoft.com/office/drawing/2017/model3d" xmlns:o="urn:schemas-microsoft-com:office:office" xmlns:oel="http://schemas.microsoft.com/office/2019/extlst" xmlns:r="http://schemas.openxmlformats.org/officeDocument/2006/relationships" xmlns:m="http://schemas.openxmlformats.org/officeDocument/2006/math" xmlns:v="urn:schemas-microsoft-com:vml" xmlns:wp14="http://schemas.microsoft.com/office/word/2010/wordprocessingDrawing" xmlns:wp="http://schemas.openxmlformats.org/drawingml/2006/wordprocessingDrawing" xmlns:w10="urn:schemas-microsoft-com:office:word" xmlns:w="http://schemas.openxmlformats.org/wordprocessingml/2006/main" xmlns:w14="http://schemas.microsoft.com/office/word/2010/wordml" xmlns:w15="http://schemas.microsoft.com/office/word/2012/wordml" xmlns:w16cex="http://schemas.microsoft.com/office/word/2018/wordml/cex" xmlns:w16cid="http://schemas.microsoft.com/office/word/2016/wordml/cid" xmlns:w16="http://schemas.microsoft.com/office/word/2018/wordml" xmlns:w16sdtdh="http://schemas.microsoft.com/office/word/2020/wordml/sdtdatahash" xmlns:w16se="http://schemas.microsoft.com/office/word/2015/wordml/symex" xmlns:wpg="http://schemas.microsoft.com/office/word/2010/wordprocessingGroup" xmlns:wpi="http://schemas.microsoft.com/office/word/2010/wordprocessingInk" xmlns:wne="http://schemas.microsoft.com/office/word/2006/wordml" xmlns:wps="http://schemas.microsoft.com/office/word/2010/wordprocessingShape" mc:Ignorable="w14 w15 w16se w16cid w16 w16cex w16sdtdh wp14">
   <w:footnote w:type="separator" w:id="-1">
     <w:p>
       <w:pPr>
@@ -599,7 +547,7 @@
   <w:docDefaults>
     <w:rPrDefault>
       <w:rPr>
-        <w:rFonts w:asciiTheme="minorHAnsi" w:eastAsiaTheme="minorHAnsi" w:hAnsiTheme="minorHAnsi" w:cstheme="minorBidi"/>
+        <w:rFonts w:asciiTheme="minorHAnsi" w:eastAsiaTheme="minorEastAsia" w:hAnsiTheme="minorHAnsi" w:cstheme="minorBidi"/>
         <w:sz w:val="22"/>
         <w:szCs w:val="22"/>
         <w:lang w:val="en-US" w:eastAsia="en-US" w:bidi="ar-SA"/>
@@ -989,17 +937,17 @@
     <w:lsdException w:name="Unresolved Mention" w:semiHidden="1" w:unhideWhenUsed="1"/>
     <w:lsdException w:name="Smart Link" w:semiHidden="1" w:unhideWhenUsed="1"/>
   </w:latentStyles>
-  <w:style w:type="paragraph" w:default="1" w:styleId="Normal">
+  <w:style w:type="paragraph" w:default="1" w:styleId="a">
     <w:name w:val="Normal"/>
     <w:qFormat/>
   </w:style>
-  <w:style w:type="character" w:default="1" w:styleId="DefaultParagraphFont">
+  <w:style w:type="character" w:default="1" w:styleId="a0">
     <w:name w:val="Default Paragraph Font"/>
     <w:uiPriority w:val="1"/>
     <w:semiHidden/>
     <w:unhideWhenUsed/>
   </w:style>
-  <w:style w:type="table" w:default="1" w:styleId="TableNormal">
+  <w:style w:type="table" w:default="1" w:styleId="a1">
     <w:name w:val="Normal Table"/>
     <w:uiPriority w:val="99"/>
     <w:semiHidden/>
@@ -1014,15 +962,15 @@
       </w:tblCellMar>
     </w:tblPr>
   </w:style>
-  <w:style w:type="numbering" w:default="1" w:styleId="NoList">
+  <w:style w:type="numbering" w:default="1" w:styleId="a2">
     <w:name w:val="No List"/>
     <w:uiPriority w:val="99"/>
     <w:semiHidden/>
     <w:unhideWhenUsed/>
   </w:style>
-  <w:style w:type="table" w:styleId="TableGrid">
+  <w:style w:type="table" w:styleId="a3">
     <w:name w:val="Table Grid"/>
-    <w:basedOn w:val="TableNormal"/>
+    <w:basedOn w:val="a1"/>
     <w:uiPriority w:val="39"/>
     <w:rsid w:val="00096046"/>
     <w:pPr>
@@ -1039,10 +987,10 @@
       </w:tblBorders>
     </w:tblPr>
   </w:style>
-  <w:style w:type="paragraph" w:styleId="Header">
+  <w:style w:type="paragraph" w:styleId="a4">
     <w:name w:val="header"/>
-    <w:basedOn w:val="Normal"/>
-    <w:link w:val="HeaderChar"/>
+    <w:basedOn w:val="a"/>
+    <w:link w:val="a5"/>
     <w:uiPriority w:val="99"/>
     <w:unhideWhenUsed/>
     <w:rsid w:val="008F0006"/>
@@ -1054,17 +1002,17 @@
       <w:spacing w:after="0" w:line="240" w:lineRule="auto"/>
     </w:pPr>
   </w:style>
-  <w:style w:type="character" w:customStyle="1" w:styleId="HeaderChar">
-    <w:name w:val="Header Char"/>
-    <w:basedOn w:val="DefaultParagraphFont"/>
-    <w:link w:val="Header"/>
+  <w:style w:type="character" w:customStyle="1" w:styleId="a5">
+    <w:name w:val="页眉 字符"/>
+    <w:basedOn w:val="a0"/>
+    <w:link w:val="a4"/>
     <w:uiPriority w:val="99"/>
     <w:rsid w:val="008F0006"/>
   </w:style>
-  <w:style w:type="paragraph" w:styleId="Footer">
+  <w:style w:type="paragraph" w:styleId="a6">
     <w:name w:val="footer"/>
-    <w:basedOn w:val="Normal"/>
-    <w:link w:val="FooterChar"/>
+    <w:basedOn w:val="a"/>
+    <w:link w:val="a7"/>
     <w:uiPriority w:val="99"/>
     <w:unhideWhenUsed/>
     <w:rsid w:val="008F0006"/>
@@ -1076,10 +1024,10 @@
       <w:spacing w:after="0" w:line="240" w:lineRule="auto"/>
     </w:pPr>
   </w:style>
-  <w:style w:type="character" w:customStyle="1" w:styleId="FooterChar">
-    <w:name w:val="Footer Char"/>
-    <w:basedOn w:val="DefaultParagraphFont"/>
-    <w:link w:val="Footer"/>
+  <w:style w:type="character" w:customStyle="1" w:styleId="a7">
+    <w:name w:val="页脚 字符"/>
+    <w:basedOn w:val="a0"/>
+    <w:link w:val="a6"/>
     <w:uiPriority w:val="99"/>
     <w:rsid w:val="008F0006"/>
   </w:style>

</xml_diff>